<commit_message>
Six Element AS-IS(Instructor map CO") added
</commit_message>
<xml_diff>
--- a/database_report.docx
+++ b/database_report.docx
@@ -3022,6 +3022,701 @@
         </w:rPr>
       </w:pPr>
     </w:p>
+    <w:p>
+      <w:pPr>
+        <w:jc w:val="center"/>
+        <w:rPr>
+          <w:b/>
+          <w:bCs/>
+        </w:rPr>
+      </w:pPr>
+    </w:p>
+    <w:p>
+      <w:pPr>
+        <w:jc w:val="center"/>
+        <w:rPr>
+          <w:b/>
+          <w:bCs/>
+        </w:rPr>
+      </w:pPr>
+    </w:p>
+    <w:p>
+      <w:pPr>
+        <w:jc w:val="center"/>
+        <w:rPr>
+          <w:b/>
+          <w:bCs/>
+        </w:rPr>
+      </w:pPr>
+    </w:p>
+    <w:p>
+      <w:pPr>
+        <w:jc w:val="center"/>
+        <w:rPr>
+          <w:b/>
+          <w:bCs/>
+        </w:rPr>
+      </w:pPr>
+    </w:p>
+    <w:p>
+      <w:pPr>
+        <w:jc w:val="center"/>
+        <w:rPr>
+          <w:b/>
+          <w:bCs/>
+        </w:rPr>
+      </w:pPr>
+    </w:p>
+    <w:p>
+      <w:pPr>
+        <w:jc w:val="center"/>
+        <w:rPr>
+          <w:b/>
+          <w:bCs/>
+        </w:rPr>
+      </w:pPr>
+    </w:p>
+    <w:p>
+      <w:pPr>
+        <w:jc w:val="center"/>
+        <w:rPr>
+          <w:b/>
+          <w:bCs/>
+        </w:rPr>
+      </w:pPr>
+    </w:p>
+    <w:tbl>
+      <w:tblPr>
+        <w:tblStyle w:val="TableGrid"/>
+        <w:tblW w:w="9985" w:type="dxa"/>
+        <w:tblLook w:val="04A0" w:firstRow="1" w:lastRow="0" w:firstColumn="1" w:lastColumn="0" w:noHBand="0" w:noVBand="1"/>
+      </w:tblPr>
+      <w:tblGrid>
+        <w:gridCol w:w="1377"/>
+        <w:gridCol w:w="1524"/>
+        <w:gridCol w:w="1437"/>
+        <w:gridCol w:w="1419"/>
+        <w:gridCol w:w="1333"/>
+        <w:gridCol w:w="1439"/>
+        <w:gridCol w:w="1456"/>
+      </w:tblGrid>
+      <w:tr>
+        <w:trPr>
+          <w:trHeight w:val="620"/>
+        </w:trPr>
+        <w:tc>
+          <w:tcPr>
+            <w:tcW w:w="1335" w:type="dxa"/>
+            <w:vMerge w:val="restart"/>
+            <w:tcBorders>
+              <w:top w:val="single" w:sz="4" w:space="0" w:color="auto"/>
+              <w:left w:val="single" w:sz="4" w:space="0" w:color="auto"/>
+              <w:bottom w:val="single" w:sz="4" w:space="0" w:color="auto"/>
+              <w:right w:val="single" w:sz="4" w:space="0" w:color="auto"/>
+            </w:tcBorders>
+            <w:vAlign w:val="center"/>
+            <w:hideMark/>
+          </w:tcPr>
+          <w:p>
+            <w:pPr>
+              <w:jc w:val="center"/>
+              <w:rPr>
+                <w:b/>
+                <w:bCs/>
+                <w:sz w:val="36"/>
+                <w:szCs w:val="36"/>
+              </w:rPr>
+            </w:pPr>
+            <w:r>
+              <w:rPr>
+                <w:b/>
+                <w:bCs/>
+                <w:sz w:val="36"/>
+                <w:szCs w:val="36"/>
+              </w:rPr>
+              <w:t>Process</w:t>
+            </w:r>
+          </w:p>
+        </w:tc>
+        <w:tc>
+          <w:tcPr>
+            <w:tcW w:w="8650" w:type="dxa"/>
+            <w:gridSpan w:val="6"/>
+            <w:tcBorders>
+              <w:top w:val="single" w:sz="4" w:space="0" w:color="auto"/>
+              <w:left w:val="single" w:sz="4" w:space="0" w:color="auto"/>
+              <w:bottom w:val="single" w:sz="4" w:space="0" w:color="auto"/>
+              <w:right w:val="single" w:sz="4" w:space="0" w:color="auto"/>
+            </w:tcBorders>
+            <w:hideMark/>
+          </w:tcPr>
+          <w:p>
+            <w:pPr>
+              <w:jc w:val="center"/>
+              <w:rPr>
+                <w:b/>
+                <w:bCs/>
+                <w:sz w:val="36"/>
+                <w:szCs w:val="36"/>
+              </w:rPr>
+            </w:pPr>
+            <w:r>
+              <w:rPr>
+                <w:b/>
+                <w:bCs/>
+                <w:sz w:val="36"/>
+                <w:szCs w:val="36"/>
+              </w:rPr>
+              <w:t>System Roles</w:t>
+            </w:r>
+          </w:p>
+        </w:tc>
+      </w:tr>
+      <w:tr>
+        <w:trPr>
+          <w:trHeight w:val="660"/>
+        </w:trPr>
+        <w:tc>
+          <w:tcPr>
+            <w:tcW w:w="0" w:type="auto"/>
+            <w:vMerge/>
+            <w:tcBorders>
+              <w:top w:val="single" w:sz="4" w:space="0" w:color="auto"/>
+              <w:left w:val="single" w:sz="4" w:space="0" w:color="auto"/>
+              <w:bottom w:val="single" w:sz="4" w:space="0" w:color="auto"/>
+              <w:right w:val="single" w:sz="4" w:space="0" w:color="auto"/>
+            </w:tcBorders>
+            <w:vAlign w:val="center"/>
+            <w:hideMark/>
+          </w:tcPr>
+          <w:p>
+            <w:pPr>
+              <w:rPr>
+                <w:b/>
+                <w:bCs/>
+                <w:sz w:val="36"/>
+                <w:szCs w:val="36"/>
+              </w:rPr>
+            </w:pPr>
+          </w:p>
+        </w:tc>
+        <w:tc>
+          <w:tcPr>
+            <w:tcW w:w="1540" w:type="dxa"/>
+            <w:tcBorders>
+              <w:top w:val="single" w:sz="4" w:space="0" w:color="auto"/>
+              <w:left w:val="single" w:sz="4" w:space="0" w:color="auto"/>
+              <w:bottom w:val="single" w:sz="4" w:space="0" w:color="auto"/>
+              <w:right w:val="single" w:sz="4" w:space="0" w:color="auto"/>
+            </w:tcBorders>
+            <w:hideMark/>
+          </w:tcPr>
+          <w:p>
+            <w:pPr>
+              <w:jc w:val="center"/>
+              <w:rPr>
+                <w:b/>
+                <w:bCs/>
+              </w:rPr>
+            </w:pPr>
+            <w:r>
+              <w:rPr>
+                <w:b/>
+                <w:bCs/>
+              </w:rPr>
+              <w:t>Human</w:t>
+            </w:r>
+          </w:p>
+        </w:tc>
+        <w:tc>
+          <w:tcPr>
+            <w:tcW w:w="1440" w:type="dxa"/>
+            <w:tcBorders>
+              <w:top w:val="single" w:sz="4" w:space="0" w:color="auto"/>
+              <w:left w:val="single" w:sz="4" w:space="0" w:color="auto"/>
+              <w:bottom w:val="single" w:sz="4" w:space="0" w:color="auto"/>
+              <w:right w:val="single" w:sz="4" w:space="0" w:color="auto"/>
+            </w:tcBorders>
+            <w:hideMark/>
+          </w:tcPr>
+          <w:p>
+            <w:pPr>
+              <w:jc w:val="center"/>
+              <w:rPr>
+                <w:b/>
+                <w:bCs/>
+              </w:rPr>
+            </w:pPr>
+            <w:r>
+              <w:rPr>
+                <w:b/>
+                <w:bCs/>
+              </w:rPr>
+              <w:t>Non-Comp</w:t>
+            </w:r>
+          </w:p>
+          <w:p>
+            <w:pPr>
+              <w:jc w:val="center"/>
+            </w:pPr>
+            <w:r>
+              <w:rPr>
+                <w:b/>
+                <w:bCs/>
+              </w:rPr>
+              <w:t>Hardware</w:t>
+            </w:r>
+          </w:p>
+        </w:tc>
+        <w:tc>
+          <w:tcPr>
+            <w:tcW w:w="1440" w:type="dxa"/>
+            <w:tcBorders>
+              <w:top w:val="single" w:sz="4" w:space="0" w:color="auto"/>
+              <w:left w:val="single" w:sz="4" w:space="0" w:color="auto"/>
+              <w:bottom w:val="single" w:sz="4" w:space="0" w:color="auto"/>
+              <w:right w:val="single" w:sz="4" w:space="0" w:color="auto"/>
+            </w:tcBorders>
+            <w:hideMark/>
+          </w:tcPr>
+          <w:p>
+            <w:pPr>
+              <w:jc w:val="center"/>
+              <w:rPr>
+                <w:b/>
+                <w:bCs/>
+              </w:rPr>
+            </w:pPr>
+            <w:r>
+              <w:rPr>
+                <w:b/>
+                <w:bCs/>
+              </w:rPr>
+              <w:t>Computing</w:t>
+            </w:r>
+          </w:p>
+          <w:p>
+            <w:pPr>
+              <w:jc w:val="center"/>
+              <w:rPr>
+                <w:b/>
+                <w:bCs/>
+              </w:rPr>
+            </w:pPr>
+            <w:r>
+              <w:rPr>
+                <w:b/>
+                <w:bCs/>
+              </w:rPr>
+              <w:t>Hardware</w:t>
+            </w:r>
+          </w:p>
+        </w:tc>
+        <w:tc>
+          <w:tcPr>
+            <w:tcW w:w="1350" w:type="dxa"/>
+            <w:tcBorders>
+              <w:top w:val="single" w:sz="4" w:space="0" w:color="auto"/>
+              <w:left w:val="single" w:sz="4" w:space="0" w:color="auto"/>
+              <w:bottom w:val="single" w:sz="4" w:space="0" w:color="auto"/>
+              <w:right w:val="single" w:sz="4" w:space="0" w:color="auto"/>
+            </w:tcBorders>
+            <w:hideMark/>
+          </w:tcPr>
+          <w:p>
+            <w:pPr>
+              <w:jc w:val="center"/>
+              <w:rPr>
+                <w:b/>
+                <w:bCs/>
+              </w:rPr>
+            </w:pPr>
+            <w:r>
+              <w:rPr>
+                <w:b/>
+                <w:bCs/>
+              </w:rPr>
+              <w:t>Software</w:t>
+            </w:r>
+          </w:p>
+        </w:tc>
+        <w:tc>
+          <w:tcPr>
+            <w:tcW w:w="1440" w:type="dxa"/>
+            <w:tcBorders>
+              <w:top w:val="single" w:sz="4" w:space="0" w:color="auto"/>
+              <w:left w:val="single" w:sz="4" w:space="0" w:color="auto"/>
+              <w:bottom w:val="single" w:sz="4" w:space="0" w:color="auto"/>
+              <w:right w:val="single" w:sz="4" w:space="0" w:color="auto"/>
+            </w:tcBorders>
+            <w:hideMark/>
+          </w:tcPr>
+          <w:p>
+            <w:pPr>
+              <w:jc w:val="center"/>
+              <w:rPr>
+                <w:b/>
+                <w:bCs/>
+              </w:rPr>
+            </w:pPr>
+            <w:r>
+              <w:rPr>
+                <w:b/>
+                <w:bCs/>
+              </w:rPr>
+              <w:t>Database</w:t>
+            </w:r>
+          </w:p>
+        </w:tc>
+        <w:tc>
+          <w:tcPr>
+            <w:tcW w:w="1440" w:type="dxa"/>
+            <w:tcBorders>
+              <w:top w:val="single" w:sz="4" w:space="0" w:color="auto"/>
+              <w:left w:val="single" w:sz="4" w:space="0" w:color="auto"/>
+              <w:bottom w:val="single" w:sz="4" w:space="0" w:color="auto"/>
+              <w:right w:val="single" w:sz="4" w:space="0" w:color="auto"/>
+            </w:tcBorders>
+            <w:hideMark/>
+          </w:tcPr>
+          <w:p>
+            <w:pPr>
+              <w:jc w:val="center"/>
+              <w:rPr>
+                <w:b/>
+                <w:bCs/>
+              </w:rPr>
+            </w:pPr>
+            <w:r>
+              <w:rPr>
+                <w:b/>
+                <w:bCs/>
+              </w:rPr>
+              <w:t>Network &amp;</w:t>
+            </w:r>
+          </w:p>
+          <w:p>
+            <w:pPr>
+              <w:jc w:val="center"/>
+              <w:rPr>
+                <w:b/>
+                <w:bCs/>
+              </w:rPr>
+            </w:pPr>
+            <w:r>
+              <w:rPr>
+                <w:b/>
+                <w:bCs/>
+              </w:rPr>
+              <w:t>Commination</w:t>
+            </w:r>
+          </w:p>
+        </w:tc>
+      </w:tr>
+      <w:tr>
+        <w:trPr>
+          <w:trHeight w:val="7352"/>
+        </w:trPr>
+        <w:tc>
+          <w:tcPr>
+            <w:tcW w:w="1335" w:type="dxa"/>
+            <w:tcBorders>
+              <w:top w:val="single" w:sz="4" w:space="0" w:color="auto"/>
+              <w:left w:val="single" w:sz="4" w:space="0" w:color="auto"/>
+              <w:bottom w:val="single" w:sz="4" w:space="0" w:color="auto"/>
+              <w:right w:val="single" w:sz="4" w:space="0" w:color="auto"/>
+            </w:tcBorders>
+            <w:vAlign w:val="center"/>
+          </w:tcPr>
+          <w:p>
+            <w:r>
+              <w:t>Instructors map the CO performance of a student and makes a student performance comparison chart</w:t>
+            </w:r>
+          </w:p>
+          <w:p/>
+          <w:p/>
+          <w:p/>
+          <w:p/>
+          <w:p>
+            <w:pPr>
+              <w:jc w:val="center"/>
+            </w:pPr>
+          </w:p>
+        </w:tc>
+        <w:tc>
+          <w:tcPr>
+            <w:tcW w:w="1540" w:type="dxa"/>
+            <w:tcBorders>
+              <w:top w:val="single" w:sz="4" w:space="0" w:color="auto"/>
+              <w:left w:val="single" w:sz="4" w:space="0" w:color="auto"/>
+              <w:bottom w:val="single" w:sz="4" w:space="0" w:color="auto"/>
+              <w:right w:val="single" w:sz="4" w:space="0" w:color="auto"/>
+            </w:tcBorders>
+          </w:tcPr>
+          <w:p>
+            <w:pPr>
+              <w:rPr>
+                <w:b/>
+                <w:bCs/>
+              </w:rPr>
+            </w:pPr>
+            <w:r>
+              <w:rPr>
+                <w:b/>
+                <w:bCs/>
+              </w:rPr>
+              <w:t>Instructors</w:t>
+            </w:r>
+          </w:p>
+          <w:p/>
+          <w:p>
+            <w:r>
+              <w:t>1) Instructors manually enter all the marks into the excel sheet and calculates the final grade</w:t>
+            </w:r>
+          </w:p>
+          <w:p/>
+          <w:p>
+            <w:r>
+              <w:t>2) Instructors then analyses the result of all the students and creates student wise performance chart</w:t>
+            </w:r>
+          </w:p>
+          <w:p/>
+          <w:p>
+            <w:r>
+              <w:t>3) Instructors maps out the COs</w:t>
+            </w:r>
+          </w:p>
+          <w:p/>
+          <w:p>
+            <w:r>
+              <w:t xml:space="preserve">4) Sends the mapped COs and student wise performance analysis chart to the department </w:t>
+            </w:r>
+          </w:p>
+        </w:tc>
+        <w:tc>
+          <w:tcPr>
+            <w:tcW w:w="1440" w:type="dxa"/>
+            <w:tcBorders>
+              <w:top w:val="single" w:sz="4" w:space="0" w:color="auto"/>
+              <w:left w:val="single" w:sz="4" w:space="0" w:color="auto"/>
+              <w:bottom w:val="single" w:sz="4" w:space="0" w:color="auto"/>
+              <w:right w:val="single" w:sz="4" w:space="0" w:color="auto"/>
+            </w:tcBorders>
+          </w:tcPr>
+          <w:p>
+            <w:pPr>
+              <w:rPr>
+                <w:b/>
+                <w:bCs/>
+              </w:rPr>
+            </w:pPr>
+            <w:r>
+              <w:rPr>
+                <w:b/>
+                <w:bCs/>
+              </w:rPr>
+              <w:t xml:space="preserve">Paper and Pen  </w:t>
+            </w:r>
+          </w:p>
+          <w:p/>
+          <w:p>
+            <w:r>
+              <w:t xml:space="preserve">1) All the comparisons, calculation and charts are done on paper </w:t>
+            </w:r>
+          </w:p>
+          <w:p/>
+        </w:tc>
+        <w:tc>
+          <w:tcPr>
+            <w:tcW w:w="1440" w:type="dxa"/>
+            <w:tcBorders>
+              <w:top w:val="single" w:sz="4" w:space="0" w:color="auto"/>
+              <w:left w:val="single" w:sz="4" w:space="0" w:color="auto"/>
+              <w:bottom w:val="single" w:sz="4" w:space="0" w:color="auto"/>
+              <w:right w:val="single" w:sz="4" w:space="0" w:color="auto"/>
+            </w:tcBorders>
+          </w:tcPr>
+          <w:p>
+            <w:pPr>
+              <w:rPr>
+                <w:b/>
+                <w:bCs/>
+              </w:rPr>
+            </w:pPr>
+            <w:r>
+              <w:rPr>
+                <w:b/>
+                <w:bCs/>
+              </w:rPr>
+              <w:t>Computer/</w:t>
+            </w:r>
+          </w:p>
+          <w:p>
+            <w:pPr>
+              <w:rPr>
+                <w:b/>
+                <w:bCs/>
+              </w:rPr>
+            </w:pPr>
+            <w:r>
+              <w:rPr>
+                <w:b/>
+                <w:bCs/>
+              </w:rPr>
+              <w:t>Laptop</w:t>
+            </w:r>
+          </w:p>
+          <w:p>
+            <w:pPr>
+              <w:rPr>
+                <w:b/>
+                <w:bCs/>
+              </w:rPr>
+            </w:pPr>
+          </w:p>
+          <w:p>
+            <w:r>
+              <w:t>1) A computer is required to enter the marks in excel sheet</w:t>
+            </w:r>
+          </w:p>
+          <w:p>
+            <w:pPr>
+              <w:rPr>
+                <w:b/>
+                <w:bCs/>
+              </w:rPr>
+            </w:pPr>
+          </w:p>
+          <w:p>
+            <w:pPr>
+              <w:rPr>
+                <w:b/>
+                <w:bCs/>
+              </w:rPr>
+            </w:pPr>
+          </w:p>
+        </w:tc>
+        <w:tc>
+          <w:tcPr>
+            <w:tcW w:w="1350" w:type="dxa"/>
+            <w:tcBorders>
+              <w:top w:val="single" w:sz="4" w:space="0" w:color="auto"/>
+              <w:left w:val="single" w:sz="4" w:space="0" w:color="auto"/>
+              <w:bottom w:val="single" w:sz="4" w:space="0" w:color="auto"/>
+              <w:right w:val="single" w:sz="4" w:space="0" w:color="auto"/>
+            </w:tcBorders>
+          </w:tcPr>
+          <w:p>
+            <w:pPr>
+              <w:rPr>
+                <w:b/>
+                <w:bCs/>
+              </w:rPr>
+            </w:pPr>
+            <w:r>
+              <w:rPr>
+                <w:b/>
+                <w:bCs/>
+              </w:rPr>
+              <w:t>Microsoft Excel</w:t>
+            </w:r>
+          </w:p>
+          <w:p>
+            <w:pPr>
+              <w:rPr>
+                <w:b/>
+                <w:bCs/>
+              </w:rPr>
+            </w:pPr>
+          </w:p>
+          <w:p>
+            <w:r>
+              <w:t xml:space="preserve">1) Excel is used for </w:t>
+            </w:r>
+            <w:proofErr w:type="gramStart"/>
+            <w:r>
+              <w:t>storing  all</w:t>
+            </w:r>
+            <w:proofErr w:type="gramEnd"/>
+            <w:r>
+              <w:t xml:space="preserve"> the exam marks and calculating  the final grade</w:t>
+            </w:r>
+          </w:p>
+          <w:p/>
+        </w:tc>
+        <w:tc>
+          <w:tcPr>
+            <w:tcW w:w="1440" w:type="dxa"/>
+            <w:tcBorders>
+              <w:top w:val="single" w:sz="4" w:space="0" w:color="auto"/>
+              <w:left w:val="single" w:sz="4" w:space="0" w:color="auto"/>
+              <w:bottom w:val="single" w:sz="4" w:space="0" w:color="auto"/>
+              <w:right w:val="single" w:sz="4" w:space="0" w:color="auto"/>
+            </w:tcBorders>
+          </w:tcPr>
+          <w:p>
+            <w:pPr>
+              <w:rPr>
+                <w:b/>
+                <w:bCs/>
+              </w:rPr>
+            </w:pPr>
+            <w:r>
+              <w:rPr>
+                <w:b/>
+                <w:bCs/>
+              </w:rPr>
+              <w:t>Department/</w:t>
+            </w:r>
+          </w:p>
+          <w:p>
+            <w:pPr>
+              <w:rPr>
+                <w:b/>
+                <w:bCs/>
+              </w:rPr>
+            </w:pPr>
+            <w:r>
+              <w:rPr>
+                <w:b/>
+                <w:bCs/>
+              </w:rPr>
+              <w:t xml:space="preserve">Registration office storage </w:t>
+            </w:r>
+          </w:p>
+          <w:p>
+            <w:pPr>
+              <w:rPr>
+                <w:b/>
+                <w:bCs/>
+              </w:rPr>
+            </w:pPr>
+          </w:p>
+          <w:p>
+            <w:r>
+              <w:t xml:space="preserve">1) All the charts are stored in the department storage and registration office storage </w:t>
+            </w:r>
+          </w:p>
+        </w:tc>
+        <w:tc>
+          <w:tcPr>
+            <w:tcW w:w="1440" w:type="dxa"/>
+            <w:tcBorders>
+              <w:top w:val="single" w:sz="4" w:space="0" w:color="auto"/>
+              <w:left w:val="single" w:sz="4" w:space="0" w:color="auto"/>
+              <w:bottom w:val="single" w:sz="4" w:space="0" w:color="auto"/>
+              <w:right w:val="single" w:sz="4" w:space="0" w:color="auto"/>
+            </w:tcBorders>
+            <w:hideMark/>
+          </w:tcPr>
+          <w:p>
+            <w:r>
+              <w:t xml:space="preserve"> </w:t>
+            </w:r>
+          </w:p>
+        </w:tc>
+      </w:tr>
+    </w:tbl>
     <w:p>
       <w:pPr>
         <w:jc w:val="center"/>

</xml_diff>